<commit_message>
edited flowchart & installinstr petalinux
</commit_message>
<xml_diff>
--- a/InstallatieInstructies Petalinux.docx
+++ b/InstallatieInstructies Petalinux.docx
@@ -34,13 +34,13 @@
         </w:numPr>
       </w:pPr>
       <w:r>
-        <w:t>Ubuntu 18.0</w:t>
-      </w:r>
-      <w:r>
-        <w:t>4</w:t>
-      </w:r>
-      <w:r>
-        <w:t>.4 LTS</w:t>
+        <w:t xml:space="preserve">Ubuntu </w:t>
+      </w:r>
+      <w:r>
+        <w:t xml:space="preserve">16.04.1 </w:t>
+      </w:r>
+      <w:r>
+        <w:t>LTS</w:t>
       </w:r>
     </w:p>
     <w:p>
@@ -696,6 +696,10 @@
     </w:p>
     <w:p>
       <w:r>
+        <w:rPr>
+          <w:noProof/>
+          <w:lang w:eastAsia="nl-BE"/>
+        </w:rPr>
         <w:drawing>
           <wp:inline distT="0" distB="0" distL="0" distR="0" wp14:anchorId="788BB286" wp14:editId="41E26067">
             <wp:extent cx="5760720" cy="285750"/>
@@ -777,8 +781,6 @@
       <w:r>
         <w:br w:type="page"/>
       </w:r>
-      <w:bookmarkStart w:id="0" w:name="_GoBack"/>
-      <w:bookmarkEnd w:id="0"/>
     </w:p>
     <w:p/>
     <w:p>
@@ -896,6 +898,10 @@
         <w:t xml:space="preserve"> agreement te accepteren: </w:t>
       </w:r>
       <w:r>
+        <w:rPr>
+          <w:noProof/>
+          <w:lang w:eastAsia="nl-BE"/>
+        </w:rPr>
         <w:drawing>
           <wp:inline distT="0" distB="0" distL="0" distR="0" wp14:anchorId="5B4D8AE6" wp14:editId="0DD78D13">
             <wp:extent cx="5760720" cy="1701165"/>
@@ -996,7 +1002,1887 @@
         <w:t>. Volg daarvoor opnieuw de bovenstaande stappen</w:t>
       </w:r>
     </w:p>
+    <w:p>
+      <w:r>
+        <w:t xml:space="preserve">Wanneer de melding komt dat er al iets in de map staat Y ingeven: </w:t>
+      </w:r>
+    </w:p>
+    <w:p>
+      <w:r>
+        <w:drawing>
+          <wp:inline distT="0" distB="0" distL="0" distR="0" wp14:anchorId="49B36672" wp14:editId="026DFAB6">
+            <wp:extent cx="5760720" cy="501650"/>
+            <wp:effectExtent l="0" t="0" r="0" b="0"/>
+            <wp:docPr id="2" name="Afbeelding 2"/>
+            <wp:cNvGraphicFramePr>
+              <a:graphicFrameLocks xmlns:a="http://schemas.openxmlformats.org/drawingml/2006/main" noChangeAspect="1"/>
+            </wp:cNvGraphicFramePr>
+            <a:graphic xmlns:a="http://schemas.openxmlformats.org/drawingml/2006/main">
+              <a:graphicData uri="http://schemas.openxmlformats.org/drawingml/2006/picture">
+                <pic:pic xmlns:pic="http://schemas.openxmlformats.org/drawingml/2006/picture">
+                  <pic:nvPicPr>
+                    <pic:cNvPr id="1" name=""/>
+                    <pic:cNvPicPr/>
+                  </pic:nvPicPr>
+                  <pic:blipFill>
+                    <a:blip r:embed="rId8"/>
+                    <a:stretch>
+                      <a:fillRect/>
+                    </a:stretch>
+                  </pic:blipFill>
+                  <pic:spPr>
+                    <a:xfrm>
+                      <a:off x="0" y="0"/>
+                      <a:ext cx="5760720" cy="501650"/>
+                    </a:xfrm>
+                    <a:prstGeom prst="rect">
+                      <a:avLst/>
+                    </a:prstGeom>
+                  </pic:spPr>
+                </pic:pic>
+              </a:graphicData>
+            </a:graphic>
+          </wp:inline>
+        </w:drawing>
+      </w:r>
+    </w:p>
     <w:p/>
+    <w:p>
+      <w:r>
+        <w:t xml:space="preserve">Nadat de </w:t>
+      </w:r>
+      <w:proofErr w:type="spellStart"/>
+      <w:r>
+        <w:t>petalinux</w:t>
+      </w:r>
+      <w:proofErr w:type="spellEnd"/>
+      <w:r>
+        <w:t xml:space="preserve"> installatie voltooid is, cd naar de </w:t>
+      </w:r>
+      <w:proofErr w:type="spellStart"/>
+      <w:r>
+        <w:t>petalinux</w:t>
+      </w:r>
+      <w:proofErr w:type="spellEnd"/>
+      <w:r>
+        <w:t xml:space="preserve"> </w:t>
+      </w:r>
+      <w:proofErr w:type="spellStart"/>
+      <w:r>
+        <w:t>install</w:t>
+      </w:r>
+      <w:proofErr w:type="spellEnd"/>
+      <w:r>
+        <w:t xml:space="preserve"> directory en voer de settings.sh uit om alles te configureren.</w:t>
+      </w:r>
+    </w:p>
+    <w:p>
+      <w:pPr>
+        <w:tabs>
+          <w:tab w:val="left" w:pos="916"/>
+          <w:tab w:val="left" w:pos="1832"/>
+          <w:tab w:val="left" w:pos="2748"/>
+          <w:tab w:val="left" w:pos="3664"/>
+          <w:tab w:val="left" w:pos="4580"/>
+          <w:tab w:val="left" w:pos="5496"/>
+          <w:tab w:val="left" w:pos="6412"/>
+          <w:tab w:val="left" w:pos="7328"/>
+          <w:tab w:val="left" w:pos="8244"/>
+          <w:tab w:val="left" w:pos="9160"/>
+          <w:tab w:val="left" w:pos="10076"/>
+          <w:tab w:val="left" w:pos="10992"/>
+          <w:tab w:val="left" w:pos="11908"/>
+          <w:tab w:val="left" w:pos="12824"/>
+          <w:tab w:val="left" w:pos="13740"/>
+          <w:tab w:val="left" w:pos="14656"/>
+        </w:tabs>
+        <w:spacing w:after="0" w:line="240" w:lineRule="auto"/>
+        <w:rPr>
+          <w:rFonts w:ascii="Courier New" w:eastAsia="Times New Roman" w:hAnsi="Courier New" w:cs="Courier New"/>
+          <w:sz w:val="20"/>
+          <w:szCs w:val="20"/>
+          <w:lang w:eastAsia="nl-BE"/>
+        </w:rPr>
+      </w:pPr>
+      <w:r>
+        <w:rPr>
+          <w:rFonts w:ascii="Courier New" w:eastAsia="Times New Roman" w:hAnsi="Courier New" w:cs="Courier New"/>
+          <w:sz w:val="20"/>
+          <w:szCs w:val="20"/>
+          <w:lang w:eastAsia="nl-BE"/>
+        </w:rPr>
+        <w:t>cd &lt;</w:t>
+      </w:r>
+      <w:proofErr w:type="spellStart"/>
+      <w:r>
+        <w:rPr>
+          <w:rFonts w:ascii="Courier New" w:eastAsia="Times New Roman" w:hAnsi="Courier New" w:cs="Courier New"/>
+          <w:sz w:val="20"/>
+          <w:szCs w:val="20"/>
+          <w:lang w:eastAsia="nl-BE"/>
+        </w:rPr>
+        <w:t>petalinux</w:t>
+      </w:r>
+      <w:proofErr w:type="spellEnd"/>
+      <w:r>
+        <w:rPr>
+          <w:rFonts w:ascii="Courier New" w:eastAsia="Times New Roman" w:hAnsi="Courier New" w:cs="Courier New"/>
+          <w:sz w:val="20"/>
+          <w:szCs w:val="20"/>
+          <w:lang w:eastAsia="nl-BE"/>
+        </w:rPr>
+        <w:t>-</w:t>
+      </w:r>
+      <w:proofErr w:type="spellStart"/>
+      <w:r>
+        <w:rPr>
+          <w:rFonts w:ascii="Courier New" w:eastAsia="Times New Roman" w:hAnsi="Courier New" w:cs="Courier New"/>
+          <w:sz w:val="20"/>
+          <w:szCs w:val="20"/>
+          <w:lang w:eastAsia="nl-BE"/>
+        </w:rPr>
+        <w:t>install</w:t>
+      </w:r>
+      <w:proofErr w:type="spellEnd"/>
+      <w:r>
+        <w:rPr>
+          <w:rFonts w:ascii="Courier New" w:eastAsia="Times New Roman" w:hAnsi="Courier New" w:cs="Courier New"/>
+          <w:sz w:val="20"/>
+          <w:szCs w:val="20"/>
+          <w:lang w:eastAsia="nl-BE"/>
+        </w:rPr>
+        <w:t>-directory&gt;</w:t>
+      </w:r>
+    </w:p>
+    <w:p>
+      <w:pPr>
+        <w:tabs>
+          <w:tab w:val="left" w:pos="916"/>
+          <w:tab w:val="left" w:pos="1832"/>
+          <w:tab w:val="left" w:pos="2748"/>
+          <w:tab w:val="left" w:pos="3664"/>
+          <w:tab w:val="left" w:pos="4580"/>
+          <w:tab w:val="left" w:pos="5496"/>
+          <w:tab w:val="left" w:pos="6412"/>
+          <w:tab w:val="left" w:pos="7328"/>
+          <w:tab w:val="left" w:pos="8244"/>
+          <w:tab w:val="left" w:pos="9160"/>
+          <w:tab w:val="left" w:pos="10076"/>
+          <w:tab w:val="left" w:pos="10992"/>
+          <w:tab w:val="left" w:pos="11908"/>
+          <w:tab w:val="left" w:pos="12824"/>
+          <w:tab w:val="left" w:pos="13740"/>
+          <w:tab w:val="left" w:pos="14656"/>
+        </w:tabs>
+        <w:spacing w:after="0" w:line="240" w:lineRule="auto"/>
+        <w:rPr>
+          <w:rFonts w:ascii="Courier New" w:eastAsia="Times New Roman" w:hAnsi="Courier New" w:cs="Courier New"/>
+          <w:sz w:val="20"/>
+          <w:szCs w:val="20"/>
+          <w:lang w:eastAsia="nl-BE"/>
+        </w:rPr>
+      </w:pPr>
+      <w:r>
+        <w:rPr>
+          <w:rFonts w:ascii="Courier New" w:eastAsia="Times New Roman" w:hAnsi="Courier New" w:cs="Courier New"/>
+          <w:sz w:val="20"/>
+          <w:szCs w:val="20"/>
+          <w:lang w:eastAsia="nl-BE"/>
+        </w:rPr>
+        <w:t>settings.sh</w:t>
+      </w:r>
+    </w:p>
+    <w:p/>
+    <w:p>
+      <w:pPr>
+        <w:rPr>
+          <w:i/>
+        </w:rPr>
+      </w:pPr>
+      <w:r>
+        <w:t xml:space="preserve">Verifieer dat de </w:t>
+      </w:r>
+      <w:proofErr w:type="spellStart"/>
+      <w:r>
+        <w:t>working</w:t>
+      </w:r>
+      <w:proofErr w:type="spellEnd"/>
+      <w:r>
+        <w:t xml:space="preserve"> environment correct is ingesteld. Bij het ingeven van het commando:</w:t>
+      </w:r>
+      <w:r>
+        <w:br/>
+      </w:r>
+      <w:r>
+        <w:rPr>
+          <w:i/>
+        </w:rPr>
+        <w:t>echo $</w:t>
+      </w:r>
+      <w:proofErr w:type="spellStart"/>
+      <w:r>
+        <w:rPr>
+          <w:i/>
+        </w:rPr>
+        <w:t>petalinux</w:t>
+      </w:r>
+      <w:proofErr w:type="spellEnd"/>
+    </w:p>
+    <w:p>
+      <w:r>
+        <w:t xml:space="preserve">Moet je het pad naar je </w:t>
+      </w:r>
+      <w:proofErr w:type="spellStart"/>
+      <w:r>
+        <w:t>petalinuxinstallatie</w:t>
+      </w:r>
+      <w:proofErr w:type="spellEnd"/>
+      <w:r>
+        <w:t xml:space="preserve"> krijgen (e.g. </w:t>
+      </w:r>
+      <w:r>
+        <w:t>/</w:t>
+      </w:r>
+      <w:proofErr w:type="spellStart"/>
+      <w:r>
+        <w:t>opt</w:t>
+      </w:r>
+      <w:proofErr w:type="spellEnd"/>
+      <w:r>
+        <w:t>/</w:t>
+      </w:r>
+      <w:proofErr w:type="spellStart"/>
+      <w:r>
+        <w:t>pkg</w:t>
+      </w:r>
+      <w:proofErr w:type="spellEnd"/>
+      <w:r>
+        <w:t>/</w:t>
+      </w:r>
+      <w:proofErr w:type="spellStart"/>
+      <w:r>
+        <w:t>petalinux</w:t>
+      </w:r>
+      <w:proofErr w:type="spellEnd"/>
+      <w:r>
+        <w:t>)</w:t>
+      </w:r>
+    </w:p>
+    <w:p>
+      <w:pPr>
+        <w:pStyle w:val="Kop2"/>
+      </w:pPr>
+      <w:r>
+        <w:t xml:space="preserve">Building de </w:t>
+      </w:r>
+      <w:proofErr w:type="spellStart"/>
+      <w:r>
+        <w:t>hdf</w:t>
+      </w:r>
+      <w:proofErr w:type="spellEnd"/>
+    </w:p>
+    <w:p>
+      <w:r>
+        <w:t xml:space="preserve">Om de </w:t>
+      </w:r>
+      <w:proofErr w:type="spellStart"/>
+      <w:r>
+        <w:t>linux</w:t>
+      </w:r>
+      <w:proofErr w:type="spellEnd"/>
+      <w:r>
+        <w:t xml:space="preserve"> te kunnen builden moet er eerst een hardware </w:t>
+      </w:r>
+      <w:proofErr w:type="spellStart"/>
+      <w:r>
+        <w:t>definition</w:t>
+      </w:r>
+      <w:proofErr w:type="spellEnd"/>
+      <w:r>
+        <w:t xml:space="preserve"> file gebruikt worden. Om dit te doen moet je de volgende tutorial volgen: </w:t>
+      </w:r>
+      <w:hyperlink r:id="rId9" w:history="1">
+        <w:r>
+          <w:rPr>
+            <w:rStyle w:val="Hyperlink"/>
+          </w:rPr>
+          <w:t>https://www.xilinx.com/Attachment/Resnet50_on_Ultra96v1_2019_2.pdf</w:t>
+        </w:r>
+      </w:hyperlink>
+    </w:p>
+    <w:p/>
+    <w:p>
+      <w:pPr>
+        <w:pStyle w:val="Kop2"/>
+      </w:pPr>
+      <w:r>
+        <w:t xml:space="preserve">Building </w:t>
+      </w:r>
+      <w:proofErr w:type="spellStart"/>
+      <w:r>
+        <w:t>petalinux</w:t>
+      </w:r>
+      <w:proofErr w:type="spellEnd"/>
+    </w:p>
+    <w:p>
+      <w:r>
+        <w:t>Eerst</w:t>
+      </w:r>
+      <w:r>
+        <w:t xml:space="preserve"> moet de BSP gedownload worden </w:t>
+      </w:r>
+      <w:r>
+        <w:t>http://downloads.element14.com/downloads/zedboard/ultra96/ultra96v2_oob_2018_3.zip?ICID=ultra96v2-datasheet-widget</w:t>
+      </w:r>
+    </w:p>
+    <w:p/>
+    <w:p>
+      <w:r>
+        <w:t xml:space="preserve">Daarna moet dit commando worden uitgevoerd in de directory waar je het project wil builden: </w:t>
+      </w:r>
+      <w:proofErr w:type="spellStart"/>
+      <w:r>
+        <w:rPr>
+          <w:i/>
+        </w:rPr>
+        <w:t>petalinux-create</w:t>
+      </w:r>
+      <w:proofErr w:type="spellEnd"/>
+      <w:r>
+        <w:rPr>
+          <w:i/>
+        </w:rPr>
+        <w:t xml:space="preserve"> –t project </w:t>
+      </w:r>
+      <w:r>
+        <w:rPr>
+          <w:i/>
+        </w:rPr>
+        <w:t xml:space="preserve"> -s &lt;</w:t>
+      </w:r>
+      <w:proofErr w:type="spellStart"/>
+      <w:r>
+        <w:rPr>
+          <w:i/>
+        </w:rPr>
+        <w:t>path_to_base_BSP</w:t>
+      </w:r>
+      <w:proofErr w:type="spellEnd"/>
+      <w:r>
+        <w:rPr>
+          <w:i/>
+        </w:rPr>
+        <w:t>&gt;</w:t>
+      </w:r>
+      <w:r>
+        <w:rPr>
+          <w:i/>
+        </w:rPr>
+        <w:t xml:space="preserve"> </w:t>
+      </w:r>
+      <w:r>
+        <w:t xml:space="preserve"> waarbij </w:t>
+      </w:r>
+      <w:r>
+        <w:rPr>
+          <w:i/>
+        </w:rPr>
+        <w:t>&lt;</w:t>
+      </w:r>
+      <w:proofErr w:type="spellStart"/>
+      <w:r>
+        <w:rPr>
+          <w:i/>
+        </w:rPr>
+        <w:t>paht_to_base_BSP</w:t>
+      </w:r>
+      <w:proofErr w:type="spellEnd"/>
+      <w:r>
+        <w:rPr>
+          <w:i/>
+        </w:rPr>
+        <w:t xml:space="preserve">&gt; </w:t>
+      </w:r>
+      <w:r>
+        <w:t xml:space="preserve">het pad is naar de </w:t>
+      </w:r>
+      <w:proofErr w:type="spellStart"/>
+      <w:r>
+        <w:t>bsp</w:t>
+      </w:r>
+      <w:proofErr w:type="spellEnd"/>
+      <w:r>
+        <w:t>.</w:t>
+      </w:r>
+    </w:p>
+    <w:p>
+      <w:r>
+        <w:t>(</w:t>
+      </w:r>
+      <w:hyperlink r:id="rId10" w:history="1">
+        <w:r>
+          <w:rPr>
+            <w:rStyle w:val="Hyperlink"/>
+          </w:rPr>
+          <w:t>https://www.xilinx.com/member/forms/download/xef.html?filename=xilinx-ultra96-reva-v2018.2-final.bsp</w:t>
+        </w:r>
+      </w:hyperlink>
+      <w:r>
+        <w:t>)</w:t>
+      </w:r>
+    </w:p>
+    <w:p/>
+    <w:p>
+      <w:pPr>
+        <w:pStyle w:val="Kop2"/>
+      </w:pPr>
+      <w:r>
+        <w:t xml:space="preserve">De </w:t>
+      </w:r>
+      <w:proofErr w:type="spellStart"/>
+      <w:r>
+        <w:t>Petalinux</w:t>
+      </w:r>
+      <w:proofErr w:type="spellEnd"/>
+      <w:r>
+        <w:t xml:space="preserve"> Image builden</w:t>
+      </w:r>
+    </w:p>
+    <w:p>
+      <w:r>
+        <w:t>Install</w:t>
+      </w:r>
+      <w:r>
+        <w:t>eer</w:t>
+      </w:r>
+      <w:r>
+        <w:t xml:space="preserve"> </w:t>
+      </w:r>
+      <w:proofErr w:type="spellStart"/>
+      <w:r>
+        <w:t>quemu</w:t>
+      </w:r>
+      <w:proofErr w:type="spellEnd"/>
+      <w:r>
+        <w:t xml:space="preserve"> met het volgende commando:</w:t>
+      </w:r>
+      <w:r>
+        <w:t xml:space="preserve"> </w:t>
+      </w:r>
+      <w:proofErr w:type="spellStart"/>
+      <w:r>
+        <w:rPr>
+          <w:rStyle w:val="HTMLCode"/>
+          <w:rFonts w:asciiTheme="minorHAnsi" w:eastAsiaTheme="minorHAnsi" w:hAnsiTheme="minorHAnsi" w:cstheme="minorHAnsi"/>
+          <w:i/>
+          <w:sz w:val="22"/>
+          <w:szCs w:val="22"/>
+        </w:rPr>
+        <w:t>apt</w:t>
+      </w:r>
+      <w:proofErr w:type="spellEnd"/>
+      <w:r>
+        <w:rPr>
+          <w:rStyle w:val="HTMLCode"/>
+          <w:rFonts w:asciiTheme="minorHAnsi" w:eastAsiaTheme="minorHAnsi" w:hAnsiTheme="minorHAnsi" w:cstheme="minorHAnsi"/>
+          <w:i/>
+          <w:sz w:val="22"/>
+          <w:szCs w:val="22"/>
+        </w:rPr>
+        <w:t xml:space="preserve">-get </w:t>
+      </w:r>
+      <w:proofErr w:type="spellStart"/>
+      <w:r>
+        <w:rPr>
+          <w:rStyle w:val="hljs-keyword"/>
+          <w:rFonts w:cstheme="minorHAnsi"/>
+          <w:i/>
+        </w:rPr>
+        <w:t>install</w:t>
+      </w:r>
+      <w:proofErr w:type="spellEnd"/>
+      <w:r>
+        <w:rPr>
+          <w:rStyle w:val="HTMLCode"/>
+          <w:rFonts w:asciiTheme="minorHAnsi" w:eastAsiaTheme="minorHAnsi" w:hAnsiTheme="minorHAnsi" w:cstheme="minorHAnsi"/>
+          <w:i/>
+          <w:sz w:val="22"/>
+          <w:szCs w:val="22"/>
+        </w:rPr>
+        <w:t xml:space="preserve"> </w:t>
+      </w:r>
+      <w:proofErr w:type="spellStart"/>
+      <w:r>
+        <w:rPr>
+          <w:rStyle w:val="HTMLCode"/>
+          <w:rFonts w:asciiTheme="minorHAnsi" w:eastAsiaTheme="minorHAnsi" w:hAnsiTheme="minorHAnsi" w:cstheme="minorHAnsi"/>
+          <w:i/>
+          <w:sz w:val="22"/>
+          <w:szCs w:val="22"/>
+        </w:rPr>
+        <w:t>qemu</w:t>
+      </w:r>
+      <w:proofErr w:type="spellEnd"/>
+      <w:r>
+        <w:rPr>
+          <w:rStyle w:val="HTMLCode"/>
+          <w:rFonts w:asciiTheme="minorHAnsi" w:eastAsiaTheme="minorHAnsi" w:hAnsiTheme="minorHAnsi" w:cstheme="minorHAnsi"/>
+          <w:i/>
+          <w:sz w:val="22"/>
+          <w:szCs w:val="22"/>
+        </w:rPr>
+        <w:t>-</w:t>
+      </w:r>
+      <w:r>
+        <w:rPr>
+          <w:rStyle w:val="hljs-keyword"/>
+          <w:rFonts w:cstheme="minorHAnsi"/>
+          <w:i/>
+        </w:rPr>
+        <w:t>user</w:t>
+      </w:r>
+      <w:r>
+        <w:rPr>
+          <w:rStyle w:val="HTMLCode"/>
+          <w:rFonts w:asciiTheme="minorHAnsi" w:eastAsiaTheme="minorHAnsi" w:hAnsiTheme="minorHAnsi" w:cstheme="minorHAnsi"/>
+          <w:i/>
+          <w:sz w:val="22"/>
+          <w:szCs w:val="22"/>
+        </w:rPr>
+        <w:t>-</w:t>
+      </w:r>
+      <w:proofErr w:type="spellStart"/>
+      <w:r>
+        <w:rPr>
+          <w:rStyle w:val="hljs-keyword"/>
+          <w:rFonts w:cstheme="minorHAnsi"/>
+          <w:i/>
+        </w:rPr>
+        <w:t>static</w:t>
+      </w:r>
+      <w:proofErr w:type="spellEnd"/>
+    </w:p>
+    <w:p>
+      <w:pPr>
+        <w:rPr>
+          <w:rStyle w:val="Nadruk"/>
+        </w:rPr>
+      </w:pPr>
+      <w:r>
+        <w:t xml:space="preserve">Download Ubuntu </w:t>
+      </w:r>
+      <w:proofErr w:type="spellStart"/>
+      <w:r>
+        <w:t>rootfs</w:t>
+      </w:r>
+      <w:proofErr w:type="spellEnd"/>
+      <w:r>
+        <w:t xml:space="preserve"> voor Ubuntu 16.0.4: </w:t>
+      </w:r>
+      <w:r>
+        <w:t xml:space="preserve"> </w:t>
+      </w:r>
+      <w:hyperlink r:id="rId11" w:history="1">
+        <w:r>
+          <w:rPr>
+            <w:rStyle w:val="Hyperlink"/>
+            <w:i/>
+            <w:iCs/>
+          </w:rPr>
+          <w:t>http://cdimage.ubuntu.com/ubuntu-base/releases/16.04/release/ubuntu-base-16.04.3-base-arm64.tar.gz</w:t>
+        </w:r>
+      </w:hyperlink>
+    </w:p>
+    <w:p>
+      <w:pPr>
+        <w:rPr>
+          <w:rStyle w:val="Nadruk"/>
+          <w:i w:val="0"/>
+        </w:rPr>
+      </w:pPr>
+      <w:r>
+        <w:rPr>
+          <w:rStyle w:val="Nadruk"/>
+          <w:i w:val="0"/>
+        </w:rPr>
+        <w:t>Maak hierna de SD kaart klaar voor het kopiëren van de bestanden. De SD kaart moet u</w:t>
+      </w:r>
+      <w:r>
+        <w:rPr>
+          <w:rStyle w:val="Nadruk"/>
+          <w:i w:val="0"/>
+        </w:rPr>
+        <w:t>it twee partities</w:t>
+      </w:r>
+      <w:r>
+        <w:rPr>
+          <w:rStyle w:val="Nadruk"/>
+          <w:i w:val="0"/>
+        </w:rPr>
+        <w:t xml:space="preserve"> bestaan met de volgende eigenschappen:</w:t>
+      </w:r>
+    </w:p>
+    <w:p>
+      <w:pPr>
+        <w:pStyle w:val="Lijstalinea"/>
+        <w:numPr>
+          <w:ilvl w:val="0"/>
+          <w:numId w:val="9"/>
+        </w:numPr>
+        <w:rPr>
+          <w:rStyle w:val="Nadruk"/>
+          <w:i w:val="0"/>
+        </w:rPr>
+      </w:pPr>
+      <w:r>
+        <w:rPr>
+          <w:rStyle w:val="Nadruk"/>
+          <w:i w:val="0"/>
+        </w:rPr>
+        <w:t>Partitie 1</w:t>
+      </w:r>
+    </w:p>
+    <w:p>
+      <w:pPr>
+        <w:pStyle w:val="Lijstalinea"/>
+        <w:numPr>
+          <w:ilvl w:val="1"/>
+          <w:numId w:val="9"/>
+        </w:numPr>
+        <w:rPr>
+          <w:rStyle w:val="Nadruk"/>
+          <w:i w:val="0"/>
+        </w:rPr>
+      </w:pPr>
+      <w:r>
+        <w:rPr>
+          <w:rStyle w:val="Nadruk"/>
+          <w:i w:val="0"/>
+        </w:rPr>
+        <w:t xml:space="preserve">Naam: </w:t>
+      </w:r>
+      <w:r>
+        <w:rPr>
+          <w:rStyle w:val="Nadruk"/>
+          <w:i w:val="0"/>
+        </w:rPr>
+        <w:t>boot</w:t>
+      </w:r>
+    </w:p>
+    <w:p>
+      <w:pPr>
+        <w:pStyle w:val="Lijstalinea"/>
+        <w:numPr>
+          <w:ilvl w:val="1"/>
+          <w:numId w:val="9"/>
+        </w:numPr>
+        <w:rPr>
+          <w:rStyle w:val="Nadruk"/>
+          <w:i w:val="0"/>
+        </w:rPr>
+      </w:pPr>
+      <w:r>
+        <w:rPr>
+          <w:rStyle w:val="Nadruk"/>
+          <w:i w:val="0"/>
+        </w:rPr>
+        <w:t xml:space="preserve">Bestandssysteem: </w:t>
+      </w:r>
+      <w:r>
+        <w:rPr>
+          <w:rStyle w:val="Nadruk"/>
+          <w:i w:val="0"/>
+        </w:rPr>
+        <w:t>fat32</w:t>
+      </w:r>
+    </w:p>
+    <w:p>
+      <w:pPr>
+        <w:pStyle w:val="Lijstalinea"/>
+        <w:numPr>
+          <w:ilvl w:val="0"/>
+          <w:numId w:val="9"/>
+        </w:numPr>
+        <w:rPr>
+          <w:rStyle w:val="Nadruk"/>
+          <w:i w:val="0"/>
+        </w:rPr>
+      </w:pPr>
+      <w:r>
+        <w:rPr>
+          <w:rStyle w:val="Nadruk"/>
+          <w:i w:val="0"/>
+        </w:rPr>
+        <w:t>Partitie 2</w:t>
+      </w:r>
+    </w:p>
+    <w:p>
+      <w:pPr>
+        <w:pStyle w:val="Lijstalinea"/>
+        <w:numPr>
+          <w:ilvl w:val="1"/>
+          <w:numId w:val="9"/>
+        </w:numPr>
+        <w:rPr>
+          <w:rStyle w:val="Nadruk"/>
+          <w:i w:val="0"/>
+        </w:rPr>
+      </w:pPr>
+      <w:r>
+        <w:rPr>
+          <w:rStyle w:val="Nadruk"/>
+          <w:i w:val="0"/>
+        </w:rPr>
+        <w:t xml:space="preserve">Naam: </w:t>
+      </w:r>
+      <w:proofErr w:type="spellStart"/>
+      <w:r>
+        <w:rPr>
+          <w:rStyle w:val="Nadruk"/>
+          <w:i w:val="0"/>
+        </w:rPr>
+        <w:t>rootfs</w:t>
+      </w:r>
+      <w:proofErr w:type="spellEnd"/>
+    </w:p>
+    <w:p>
+      <w:pPr>
+        <w:pStyle w:val="Lijstalinea"/>
+        <w:numPr>
+          <w:ilvl w:val="1"/>
+          <w:numId w:val="9"/>
+        </w:numPr>
+        <w:rPr>
+          <w:rStyle w:val="Nadruk"/>
+          <w:i w:val="0"/>
+        </w:rPr>
+      </w:pPr>
+      <w:proofErr w:type="spellStart"/>
+      <w:r>
+        <w:rPr>
+          <w:rStyle w:val="Nadruk"/>
+          <w:i w:val="0"/>
+        </w:rPr>
+        <w:t>Bestandssyteem</w:t>
+      </w:r>
+      <w:proofErr w:type="spellEnd"/>
+      <w:r>
+        <w:rPr>
+          <w:rStyle w:val="Nadruk"/>
+          <w:i w:val="0"/>
+        </w:rPr>
+        <w:t>: ext4</w:t>
+      </w:r>
+    </w:p>
+    <w:p>
+      <w:pPr>
+        <w:rPr>
+          <w:rStyle w:val="Nadruk"/>
+          <w:i w:val="0"/>
+        </w:rPr>
+      </w:pPr>
+      <w:r>
+        <w:rPr>
+          <w:rStyle w:val="Nadruk"/>
+          <w:i w:val="0"/>
+        </w:rPr>
+        <w:t xml:space="preserve">Als de SD kaart geformatteerd is, kopieer dan de Ubuntu naar de SD kaart met het volgend </w:t>
+      </w:r>
+      <w:proofErr w:type="spellStart"/>
+      <w:r>
+        <w:rPr>
+          <w:rStyle w:val="Nadruk"/>
+          <w:i w:val="0"/>
+        </w:rPr>
+        <w:t>ecommando</w:t>
+      </w:r>
+      <w:proofErr w:type="spellEnd"/>
+    </w:p>
+    <w:p>
+      <w:pPr>
+        <w:rPr>
+          <w:rStyle w:val="Nadruk"/>
+          <w:i w:val="0"/>
+        </w:rPr>
+      </w:pPr>
+    </w:p>
+    <w:p>
+      <w:pPr>
+        <w:pStyle w:val="HTML-voorafopgemaakt"/>
+      </w:pPr>
+      <w:proofErr w:type="spellStart"/>
+      <w:r>
+        <w:rPr>
+          <w:rStyle w:val="hljs-attribute"/>
+          <w:rFonts w:eastAsiaTheme="majorEastAsia"/>
+        </w:rPr>
+        <w:t>sudo</w:t>
+      </w:r>
+      <w:proofErr w:type="spellEnd"/>
+      <w:r>
+        <w:rPr>
+          <w:rStyle w:val="HTMLCode"/>
+        </w:rPr>
+        <w:t xml:space="preserve"> </w:t>
+      </w:r>
+      <w:proofErr w:type="spellStart"/>
+      <w:r>
+        <w:rPr>
+          <w:rStyle w:val="HTMLCode"/>
+        </w:rPr>
+        <w:t>tar</w:t>
+      </w:r>
+      <w:proofErr w:type="spellEnd"/>
+      <w:r>
+        <w:rPr>
+          <w:rStyle w:val="HTMLCode"/>
+        </w:rPr>
+        <w:t xml:space="preserve"> </w:t>
+      </w:r>
+      <w:proofErr w:type="spellStart"/>
+      <w:r>
+        <w:rPr>
+          <w:rStyle w:val="HTMLCode"/>
+        </w:rPr>
+        <w:t>xfvp</w:t>
+      </w:r>
+      <w:proofErr w:type="spellEnd"/>
+      <w:r>
+        <w:rPr>
+          <w:rStyle w:val="HTMLCode"/>
+        </w:rPr>
+        <w:t xml:space="preserve">  ./ubuntu-base-</w:t>
+      </w:r>
+      <w:r>
+        <w:rPr>
+          <w:rStyle w:val="hljs-number"/>
+          <w:rFonts w:eastAsiaTheme="majorEastAsia"/>
+        </w:rPr>
+        <w:t>16</w:t>
+      </w:r>
+      <w:r>
+        <w:rPr>
+          <w:rStyle w:val="HTMLCode"/>
+        </w:rPr>
+        <w:t>.</w:t>
+      </w:r>
+      <w:r>
+        <w:rPr>
+          <w:rStyle w:val="hljs-number"/>
+          <w:rFonts w:eastAsiaTheme="majorEastAsia"/>
+        </w:rPr>
+        <w:t>04</w:t>
+      </w:r>
+      <w:r>
+        <w:rPr>
+          <w:rStyle w:val="HTMLCode"/>
+        </w:rPr>
+        <w:t>.</w:t>
+      </w:r>
+      <w:r>
+        <w:rPr>
+          <w:rStyle w:val="hljs-number"/>
+          <w:rFonts w:eastAsiaTheme="majorEastAsia"/>
+        </w:rPr>
+        <w:t>3</w:t>
+      </w:r>
+      <w:r>
+        <w:rPr>
+          <w:rStyle w:val="HTMLCode"/>
+        </w:rPr>
+        <w:t>-base-arm</w:t>
+      </w:r>
+      <w:r>
+        <w:rPr>
+          <w:rStyle w:val="hljs-number"/>
+          <w:rFonts w:eastAsiaTheme="majorEastAsia"/>
+        </w:rPr>
+        <w:t>64</w:t>
+      </w:r>
+      <w:r>
+        <w:rPr>
+          <w:rStyle w:val="HTMLCode"/>
+        </w:rPr>
+        <w:t>.tar.gz -C /media/&lt;USER&gt;/</w:t>
+      </w:r>
+      <w:proofErr w:type="spellStart"/>
+      <w:r>
+        <w:rPr>
+          <w:rStyle w:val="HTMLCode"/>
+        </w:rPr>
+        <w:t>rootfs</w:t>
+      </w:r>
+      <w:proofErr w:type="spellEnd"/>
+      <w:r>
+        <w:rPr>
+          <w:rStyle w:val="HTMLCode"/>
+        </w:rPr>
+        <w:t>/</w:t>
+      </w:r>
+    </w:p>
+    <w:p/>
+    <w:p>
+      <w:r>
+        <w:t>wanneer je de error krijgt “</w:t>
+      </w:r>
+      <w:proofErr w:type="spellStart"/>
+      <w:r>
+        <w:t>cannot</w:t>
+      </w:r>
+      <w:proofErr w:type="spellEnd"/>
+      <w:r>
+        <w:t xml:space="preserve"> change </w:t>
+      </w:r>
+      <w:proofErr w:type="spellStart"/>
+      <w:r>
+        <w:t>ownership</w:t>
+      </w:r>
+      <w:proofErr w:type="spellEnd"/>
+      <w:r>
+        <w:t xml:space="preserve"> </w:t>
+      </w:r>
+      <w:proofErr w:type="spellStart"/>
+      <w:r>
+        <w:t>to</w:t>
+      </w:r>
+      <w:proofErr w:type="spellEnd"/>
+      <w:r>
+        <w:t xml:space="preserve"> </w:t>
+      </w:r>
+      <w:proofErr w:type="spellStart"/>
+      <w:r>
+        <w:t>uid</w:t>
+      </w:r>
+      <w:proofErr w:type="spellEnd"/>
+      <w:r>
+        <w:t xml:space="preserve"> …”, voeg dan --no-</w:t>
+      </w:r>
+      <w:proofErr w:type="spellStart"/>
+      <w:r>
+        <w:t>same</w:t>
+      </w:r>
+      <w:proofErr w:type="spellEnd"/>
+      <w:r>
+        <w:t>-</w:t>
+      </w:r>
+      <w:proofErr w:type="spellStart"/>
+      <w:r>
+        <w:t>owner</w:t>
+      </w:r>
+      <w:proofErr w:type="spellEnd"/>
+      <w:r>
+        <w:t xml:space="preserve"> toe op het einde van het commando.</w:t>
+      </w:r>
+    </w:p>
+    <w:p>
+      <w:r>
+        <w:t xml:space="preserve">Daarna moet </w:t>
+      </w:r>
+      <w:proofErr w:type="spellStart"/>
+      <w:r>
+        <w:t>chroot</w:t>
+      </w:r>
+      <w:proofErr w:type="spellEnd"/>
+      <w:r>
+        <w:t xml:space="preserve"> naar de </w:t>
+      </w:r>
+      <w:proofErr w:type="spellStart"/>
+      <w:r>
+        <w:t>sd</w:t>
+      </w:r>
+      <w:proofErr w:type="spellEnd"/>
+      <w:r>
+        <w:t xml:space="preserve"> kaart geformatteerd worden: </w:t>
+      </w:r>
+      <w:proofErr w:type="spellStart"/>
+      <w:r>
+        <w:rPr>
+          <w:i/>
+        </w:rPr>
+        <w:t>sudo</w:t>
+      </w:r>
+      <w:proofErr w:type="spellEnd"/>
+      <w:r>
+        <w:rPr>
+          <w:i/>
+        </w:rPr>
+        <w:t xml:space="preserve"> </w:t>
+      </w:r>
+      <w:proofErr w:type="spellStart"/>
+      <w:r>
+        <w:rPr>
+          <w:i/>
+        </w:rPr>
+        <w:t>cp</w:t>
+      </w:r>
+      <w:proofErr w:type="spellEnd"/>
+      <w:r>
+        <w:rPr>
+          <w:i/>
+        </w:rPr>
+        <w:t xml:space="preserve"> -av /</w:t>
+      </w:r>
+      <w:proofErr w:type="spellStart"/>
+      <w:r>
+        <w:rPr>
+          <w:i/>
+        </w:rPr>
+        <w:t>usr</w:t>
+      </w:r>
+      <w:proofErr w:type="spellEnd"/>
+      <w:r>
+        <w:rPr>
+          <w:i/>
+        </w:rPr>
+        <w:t>/bin/qemu-aarch64-static /media/&lt;USER&gt;/</w:t>
+      </w:r>
+      <w:proofErr w:type="spellStart"/>
+      <w:r>
+        <w:rPr>
+          <w:i/>
+        </w:rPr>
+        <w:t>rootfs</w:t>
+      </w:r>
+      <w:proofErr w:type="spellEnd"/>
+      <w:r>
+        <w:rPr>
+          <w:i/>
+        </w:rPr>
+        <w:t>/</w:t>
+      </w:r>
+      <w:proofErr w:type="spellStart"/>
+      <w:r>
+        <w:rPr>
+          <w:i/>
+        </w:rPr>
+        <w:t>usr</w:t>
+      </w:r>
+      <w:proofErr w:type="spellEnd"/>
+      <w:r>
+        <w:rPr>
+          <w:i/>
+        </w:rPr>
+        <w:t>/bin</w:t>
+      </w:r>
+    </w:p>
+    <w:p>
+      <w:r>
+        <w:t xml:space="preserve">Gevolgd door </w:t>
+      </w:r>
+      <w:proofErr w:type="spellStart"/>
+      <w:r>
+        <w:rPr>
+          <w:i/>
+        </w:rPr>
+        <w:t>sudo</w:t>
+      </w:r>
+      <w:proofErr w:type="spellEnd"/>
+      <w:r>
+        <w:rPr>
+          <w:i/>
+        </w:rPr>
+        <w:t xml:space="preserve"> </w:t>
+      </w:r>
+      <w:proofErr w:type="spellStart"/>
+      <w:r>
+        <w:rPr>
+          <w:i/>
+        </w:rPr>
+        <w:t>cp</w:t>
+      </w:r>
+      <w:proofErr w:type="spellEnd"/>
+      <w:r>
+        <w:rPr>
+          <w:i/>
+        </w:rPr>
+        <w:t xml:space="preserve"> -av /run/</w:t>
+      </w:r>
+      <w:proofErr w:type="spellStart"/>
+      <w:r>
+        <w:rPr>
+          <w:i/>
+        </w:rPr>
+        <w:t>resolvconf</w:t>
+      </w:r>
+      <w:proofErr w:type="spellEnd"/>
+      <w:r>
+        <w:rPr>
+          <w:i/>
+        </w:rPr>
+        <w:t>/</w:t>
+      </w:r>
+      <w:proofErr w:type="spellStart"/>
+      <w:r>
+        <w:rPr>
+          <w:i/>
+        </w:rPr>
+        <w:t>resolv.conf</w:t>
+      </w:r>
+      <w:proofErr w:type="spellEnd"/>
+      <w:r>
+        <w:rPr>
+          <w:i/>
+        </w:rPr>
+        <w:t xml:space="preserve"> $HOME/</w:t>
+      </w:r>
+      <w:proofErr w:type="spellStart"/>
+      <w:r>
+        <w:rPr>
+          <w:i/>
+        </w:rPr>
+        <w:t>rootfs</w:t>
+      </w:r>
+      <w:proofErr w:type="spellEnd"/>
+      <w:r>
+        <w:rPr>
+          <w:i/>
+        </w:rPr>
+        <w:t>/</w:t>
+      </w:r>
+      <w:proofErr w:type="spellStart"/>
+      <w:r>
+        <w:rPr>
+          <w:i/>
+        </w:rPr>
+        <w:t>etc</w:t>
+      </w:r>
+      <w:proofErr w:type="spellEnd"/>
+      <w:r>
+        <w:rPr>
+          <w:i/>
+        </w:rPr>
+        <w:t>/</w:t>
+      </w:r>
+      <w:proofErr w:type="spellStart"/>
+      <w:r>
+        <w:rPr>
+          <w:i/>
+        </w:rPr>
+        <w:t>resolv.conf</w:t>
+      </w:r>
+      <w:proofErr w:type="spellEnd"/>
+      <w:r>
+        <w:rPr>
+          <w:i/>
+        </w:rPr>
+        <w:t xml:space="preserve"> </w:t>
+      </w:r>
+      <w:r>
+        <w:t xml:space="preserve">voor de </w:t>
+      </w:r>
+      <w:proofErr w:type="spellStart"/>
+      <w:r>
+        <w:t>resolv.conf</w:t>
+      </w:r>
+      <w:proofErr w:type="spellEnd"/>
+    </w:p>
+    <w:p>
+      <w:r>
+        <w:t xml:space="preserve">Hierna ga je in de </w:t>
+      </w:r>
+      <w:proofErr w:type="spellStart"/>
+      <w:r>
+        <w:t>chroot</w:t>
+      </w:r>
+      <w:proofErr w:type="spellEnd"/>
+      <w:r>
+        <w:t xml:space="preserve"> environment: </w:t>
+      </w:r>
+      <w:proofErr w:type="spellStart"/>
+      <w:r>
+        <w:rPr>
+          <w:i/>
+        </w:rPr>
+        <w:t>sudo</w:t>
+      </w:r>
+      <w:proofErr w:type="spellEnd"/>
+      <w:r>
+        <w:rPr>
+          <w:i/>
+        </w:rPr>
+        <w:t xml:space="preserve"> </w:t>
+      </w:r>
+      <w:proofErr w:type="spellStart"/>
+      <w:r>
+        <w:rPr>
+          <w:i/>
+        </w:rPr>
+        <w:t>chroot</w:t>
+      </w:r>
+      <w:proofErr w:type="spellEnd"/>
+      <w:r>
+        <w:rPr>
+          <w:i/>
+        </w:rPr>
+        <w:t xml:space="preserve"> /media/&lt;user&gt;/</w:t>
+      </w:r>
+      <w:proofErr w:type="spellStart"/>
+      <w:r>
+        <w:rPr>
+          <w:i/>
+        </w:rPr>
+        <w:t>rootfs</w:t>
+      </w:r>
+      <w:proofErr w:type="spellEnd"/>
+      <w:r>
+        <w:rPr>
+          <w:i/>
+        </w:rPr>
+        <w:t>/</w:t>
+      </w:r>
+    </w:p>
+    <w:p>
+      <w:r>
+        <w:br w:type="page"/>
+      </w:r>
+    </w:p>
+    <w:p>
+      <w:r>
+        <w:lastRenderedPageBreak/>
+        <w:t xml:space="preserve">Voer vervolgens de volgende commando’s uit om de </w:t>
+      </w:r>
+      <w:proofErr w:type="spellStart"/>
+      <w:r>
+        <w:t>admin</w:t>
+      </w:r>
+      <w:proofErr w:type="spellEnd"/>
+      <w:r>
+        <w:t xml:space="preserve"> user aan te maken en het wachtwoord aan te passen:</w:t>
+      </w:r>
+    </w:p>
+    <w:p>
+      <w:pPr>
+        <w:rPr>
+          <w:rFonts w:cstheme="minorHAnsi"/>
+          <w:i/>
+        </w:rPr>
+      </w:pPr>
+      <w:proofErr w:type="spellStart"/>
+      <w:r>
+        <w:rPr>
+          <w:rFonts w:cstheme="minorHAnsi"/>
+          <w:i/>
+        </w:rPr>
+        <w:t>useradd</w:t>
+      </w:r>
+      <w:proofErr w:type="spellEnd"/>
+      <w:r>
+        <w:rPr>
+          <w:rFonts w:cstheme="minorHAnsi"/>
+          <w:i/>
+        </w:rPr>
+        <w:t xml:space="preserve"> -G </w:t>
+      </w:r>
+      <w:proofErr w:type="spellStart"/>
+      <w:r>
+        <w:rPr>
+          <w:rFonts w:cstheme="minorHAnsi"/>
+          <w:i/>
+        </w:rPr>
+        <w:t>sudo</w:t>
+      </w:r>
+      <w:proofErr w:type="spellEnd"/>
+      <w:r>
+        <w:rPr>
+          <w:rFonts w:cstheme="minorHAnsi"/>
+          <w:i/>
+        </w:rPr>
+        <w:t xml:space="preserve"> -m -s /bin/</w:t>
+      </w:r>
+      <w:proofErr w:type="spellStart"/>
+      <w:r>
+        <w:rPr>
+          <w:rFonts w:cstheme="minorHAnsi"/>
+          <w:i/>
+        </w:rPr>
+        <w:t>bash</w:t>
+      </w:r>
+      <w:proofErr w:type="spellEnd"/>
+      <w:r>
+        <w:rPr>
+          <w:rFonts w:cstheme="minorHAnsi"/>
+          <w:i/>
+        </w:rPr>
+        <w:t xml:space="preserve"> u96</w:t>
+      </w:r>
+    </w:p>
+    <w:p>
+      <w:pPr>
+        <w:rPr>
+          <w:rFonts w:cstheme="minorHAnsi"/>
+          <w:i/>
+        </w:rPr>
+      </w:pPr>
+      <w:r>
+        <w:rPr>
+          <w:rFonts w:cstheme="minorHAnsi"/>
+          <w:i/>
+        </w:rPr>
+        <w:t xml:space="preserve">echo u96:u96 | </w:t>
+      </w:r>
+      <w:proofErr w:type="spellStart"/>
+      <w:r>
+        <w:rPr>
+          <w:rFonts w:cstheme="minorHAnsi"/>
+          <w:i/>
+        </w:rPr>
+        <w:t>chpasswd</w:t>
+      </w:r>
+      <w:proofErr w:type="spellEnd"/>
+    </w:p>
+    <w:p>
+      <w:pPr>
+        <w:pStyle w:val="HTML-voorafopgemaakt"/>
+        <w:rPr>
+          <w:rFonts w:asciiTheme="minorHAnsi" w:hAnsiTheme="minorHAnsi" w:cstheme="minorHAnsi"/>
+          <w:i/>
+          <w:sz w:val="22"/>
+          <w:szCs w:val="22"/>
+        </w:rPr>
+      </w:pPr>
+      <w:proofErr w:type="spellStart"/>
+      <w:r>
+        <w:rPr>
+          <w:rStyle w:val="hljs-attribute"/>
+          <w:rFonts w:asciiTheme="minorHAnsi" w:eastAsiaTheme="majorEastAsia" w:hAnsiTheme="minorHAnsi" w:cstheme="minorHAnsi"/>
+          <w:i/>
+          <w:sz w:val="22"/>
+          <w:szCs w:val="22"/>
+        </w:rPr>
+        <w:t>passwd</w:t>
+      </w:r>
+      <w:proofErr w:type="spellEnd"/>
+      <w:r>
+        <w:rPr>
+          <w:rStyle w:val="hljs-attribute"/>
+          <w:rFonts w:asciiTheme="minorHAnsi" w:eastAsiaTheme="majorEastAsia" w:hAnsiTheme="minorHAnsi" w:cstheme="minorHAnsi"/>
+          <w:i/>
+          <w:sz w:val="22"/>
+          <w:szCs w:val="22"/>
+        </w:rPr>
+        <w:t xml:space="preserve"> root</w:t>
+      </w:r>
+    </w:p>
+    <w:p/>
+    <w:p>
+      <w:r>
+        <w:t>Dan moet het systeem worden geüpdatet en moeten er pakketten worden geïnstalleerd:</w:t>
+      </w:r>
+    </w:p>
+    <w:p>
+      <w:pPr>
+        <w:pStyle w:val="Lijstalinea"/>
+        <w:numPr>
+          <w:ilvl w:val="0"/>
+          <w:numId w:val="10"/>
+        </w:numPr>
+      </w:pPr>
+      <w:r>
+        <w:t>Apt-get update</w:t>
+      </w:r>
+    </w:p>
+    <w:p>
+      <w:pPr>
+        <w:pStyle w:val="Lijstalinea"/>
+        <w:numPr>
+          <w:ilvl w:val="0"/>
+          <w:numId w:val="10"/>
+        </w:numPr>
+      </w:pPr>
+      <w:r>
+        <w:t>Apt-get upgrade</w:t>
+      </w:r>
+    </w:p>
+    <w:p>
+      <w:pPr>
+        <w:pStyle w:val="Lijstalinea"/>
+        <w:numPr>
+          <w:ilvl w:val="0"/>
+          <w:numId w:val="10"/>
+        </w:numPr>
+      </w:pPr>
+      <w:proofErr w:type="spellStart"/>
+      <w:r>
+        <w:t>apt</w:t>
+      </w:r>
+      <w:proofErr w:type="spellEnd"/>
+      <w:r>
+        <w:t xml:space="preserve">-get -y </w:t>
+      </w:r>
+      <w:proofErr w:type="spellStart"/>
+      <w:r>
+        <w:t>install</w:t>
+      </w:r>
+      <w:proofErr w:type="spellEnd"/>
+      <w:r>
+        <w:t xml:space="preserve"> </w:t>
+      </w:r>
+      <w:proofErr w:type="spellStart"/>
+      <w:r>
+        <w:t>locales</w:t>
+      </w:r>
+      <w:proofErr w:type="spellEnd"/>
+    </w:p>
+    <w:p>
+      <w:pPr>
+        <w:pStyle w:val="Lijstalinea"/>
+        <w:numPr>
+          <w:ilvl w:val="0"/>
+          <w:numId w:val="10"/>
+        </w:numPr>
+      </w:pPr>
+      <w:proofErr w:type="spellStart"/>
+      <w:r>
+        <w:t>apt</w:t>
+      </w:r>
+      <w:proofErr w:type="spellEnd"/>
+      <w:r>
+        <w:t xml:space="preserve">-get -y </w:t>
+      </w:r>
+      <w:proofErr w:type="spellStart"/>
+      <w:r>
+        <w:t>install</w:t>
+      </w:r>
+      <w:proofErr w:type="spellEnd"/>
+      <w:r>
+        <w:t xml:space="preserve"> </w:t>
+      </w:r>
+      <w:proofErr w:type="spellStart"/>
+      <w:r>
+        <w:t>dialog</w:t>
+      </w:r>
+      <w:proofErr w:type="spellEnd"/>
+      <w:r>
+        <w:t xml:space="preserve"> </w:t>
+      </w:r>
+      <w:proofErr w:type="spellStart"/>
+      <w:r>
+        <w:t>perl</w:t>
+      </w:r>
+      <w:proofErr w:type="spellEnd"/>
+    </w:p>
+    <w:p>
+      <w:pPr>
+        <w:pStyle w:val="Lijstalinea"/>
+        <w:numPr>
+          <w:ilvl w:val="0"/>
+          <w:numId w:val="10"/>
+        </w:numPr>
+      </w:pPr>
+      <w:proofErr w:type="spellStart"/>
+      <w:r>
+        <w:t>apt</w:t>
+      </w:r>
+      <w:proofErr w:type="spellEnd"/>
+      <w:r>
+        <w:t xml:space="preserve">-get -y </w:t>
+      </w:r>
+      <w:proofErr w:type="spellStart"/>
+      <w:r>
+        <w:t>install</w:t>
+      </w:r>
+      <w:proofErr w:type="spellEnd"/>
+      <w:r>
+        <w:t xml:space="preserve"> </w:t>
+      </w:r>
+      <w:proofErr w:type="spellStart"/>
+      <w:r>
+        <w:t>sudo</w:t>
+      </w:r>
+      <w:proofErr w:type="spellEnd"/>
+      <w:r>
+        <w:t xml:space="preserve"> </w:t>
+      </w:r>
+      <w:proofErr w:type="spellStart"/>
+      <w:r>
+        <w:t>ifupdown</w:t>
+      </w:r>
+      <w:proofErr w:type="spellEnd"/>
+      <w:r>
+        <w:t xml:space="preserve"> net-tools </w:t>
+      </w:r>
+      <w:proofErr w:type="spellStart"/>
+      <w:r>
+        <w:t>ethtool</w:t>
+      </w:r>
+      <w:proofErr w:type="spellEnd"/>
+      <w:r>
+        <w:t xml:space="preserve"> </w:t>
+      </w:r>
+      <w:proofErr w:type="spellStart"/>
+      <w:r>
+        <w:t>udev</w:t>
+      </w:r>
+      <w:proofErr w:type="spellEnd"/>
+      <w:r>
+        <w:t xml:space="preserve"> </w:t>
+      </w:r>
+      <w:proofErr w:type="spellStart"/>
+      <w:r>
+        <w:t>wireless</w:t>
+      </w:r>
+      <w:proofErr w:type="spellEnd"/>
+      <w:r>
+        <w:t xml:space="preserve">-tools </w:t>
+      </w:r>
+      <w:proofErr w:type="spellStart"/>
+      <w:r>
+        <w:t>iputils</w:t>
+      </w:r>
+      <w:proofErr w:type="spellEnd"/>
+      <w:r>
+        <w:t xml:space="preserve">-ping </w:t>
+      </w:r>
+      <w:proofErr w:type="spellStart"/>
+      <w:r>
+        <w:t>resolvconf</w:t>
+      </w:r>
+      <w:proofErr w:type="spellEnd"/>
+      <w:r>
+        <w:t xml:space="preserve"> </w:t>
+      </w:r>
+      <w:proofErr w:type="spellStart"/>
+      <w:r>
+        <w:t>wget</w:t>
+      </w:r>
+      <w:proofErr w:type="spellEnd"/>
+      <w:r>
+        <w:t xml:space="preserve"> </w:t>
+      </w:r>
+      <w:proofErr w:type="spellStart"/>
+      <w:r>
+        <w:t>apt-utils</w:t>
+      </w:r>
+      <w:proofErr w:type="spellEnd"/>
+      <w:r>
+        <w:t xml:space="preserve"> </w:t>
+      </w:r>
+      <w:proofErr w:type="spellStart"/>
+      <w:r>
+        <w:t>wpasupplicant</w:t>
+      </w:r>
+      <w:proofErr w:type="spellEnd"/>
+      <w:r>
+        <w:t xml:space="preserve"> </w:t>
+      </w:r>
+      <w:proofErr w:type="spellStart"/>
+      <w:r>
+        <w:t>nano</w:t>
+      </w:r>
+      <w:proofErr w:type="spellEnd"/>
+    </w:p>
+    <w:p>
+      <w:pPr>
+        <w:pStyle w:val="Lijstalinea"/>
+        <w:numPr>
+          <w:ilvl w:val="0"/>
+          <w:numId w:val="10"/>
+        </w:numPr>
+      </w:pPr>
+    </w:p>
+    <w:p>
+      <w:pPr>
+        <w:pStyle w:val="Lijstalinea"/>
+        <w:numPr>
+          <w:ilvl w:val="0"/>
+          <w:numId w:val="10"/>
+        </w:numPr>
+      </w:pPr>
+      <w:proofErr w:type="spellStart"/>
+      <w:r>
+        <w:t>apt</w:t>
+      </w:r>
+      <w:proofErr w:type="spellEnd"/>
+      <w:r>
+        <w:t xml:space="preserve">-get -y </w:t>
+      </w:r>
+      <w:proofErr w:type="spellStart"/>
+      <w:r>
+        <w:t>install</w:t>
+      </w:r>
+      <w:proofErr w:type="spellEnd"/>
+      <w:r>
+        <w:t xml:space="preserve"> </w:t>
+      </w:r>
+      <w:proofErr w:type="spellStart"/>
+      <w:r>
+        <w:t>kmod</w:t>
+      </w:r>
+      <w:proofErr w:type="spellEnd"/>
+    </w:p>
+    <w:p>
+      <w:pPr>
+        <w:pStyle w:val="Lijstalinea"/>
+        <w:numPr>
+          <w:ilvl w:val="0"/>
+          <w:numId w:val="10"/>
+        </w:numPr>
+      </w:pPr>
+      <w:proofErr w:type="spellStart"/>
+      <w:r>
+        <w:t>apt</w:t>
+      </w:r>
+      <w:proofErr w:type="spellEnd"/>
+      <w:r>
+        <w:t xml:space="preserve">-get -y </w:t>
+      </w:r>
+      <w:proofErr w:type="spellStart"/>
+      <w:r>
+        <w:t>install</w:t>
+      </w:r>
+      <w:proofErr w:type="spellEnd"/>
+      <w:r>
+        <w:t xml:space="preserve"> </w:t>
+      </w:r>
+      <w:proofErr w:type="spellStart"/>
+      <w:r>
+        <w:t>openssh-client</w:t>
+      </w:r>
+      <w:proofErr w:type="spellEnd"/>
+    </w:p>
+    <w:p>
+      <w:pPr>
+        <w:pStyle w:val="Lijstalinea"/>
+        <w:numPr>
+          <w:ilvl w:val="0"/>
+          <w:numId w:val="10"/>
+        </w:numPr>
+      </w:pPr>
+      <w:proofErr w:type="spellStart"/>
+      <w:r>
+        <w:t>apt</w:t>
+      </w:r>
+      <w:proofErr w:type="spellEnd"/>
+      <w:r>
+        <w:t xml:space="preserve">-get -y </w:t>
+      </w:r>
+      <w:proofErr w:type="spellStart"/>
+      <w:r>
+        <w:t>install</w:t>
+      </w:r>
+      <w:proofErr w:type="spellEnd"/>
+      <w:r>
+        <w:t xml:space="preserve"> </w:t>
+      </w:r>
+      <w:proofErr w:type="spellStart"/>
+      <w:r>
+        <w:t>openssh</w:t>
+      </w:r>
+      <w:proofErr w:type="spellEnd"/>
+      <w:r>
+        <w:t>-server</w:t>
+      </w:r>
+    </w:p>
+    <w:p>
+      <w:r>
+        <w:t>Opmerking: indien je de fout krijgt: /</w:t>
+      </w:r>
+      <w:proofErr w:type="spellStart"/>
+      <w:r>
+        <w:t>dev</w:t>
+      </w:r>
+      <w:proofErr w:type="spellEnd"/>
+      <w:r>
+        <w:t>/</w:t>
+      </w:r>
+      <w:proofErr w:type="spellStart"/>
+      <w:r>
+        <w:t>null</w:t>
+      </w:r>
+      <w:proofErr w:type="spellEnd"/>
+      <w:r>
+        <w:t xml:space="preserve">: </w:t>
+      </w:r>
+      <w:proofErr w:type="spellStart"/>
+      <w:r>
+        <w:t>permission</w:t>
+      </w:r>
+      <w:proofErr w:type="spellEnd"/>
+      <w:r>
+        <w:t xml:space="preserve"> </w:t>
+      </w:r>
+      <w:proofErr w:type="spellStart"/>
+      <w:r>
+        <w:t>denied</w:t>
+      </w:r>
+      <w:proofErr w:type="spellEnd"/>
+      <w:r>
+        <w:t xml:space="preserve"> , voer dan de volgende stappen uit:</w:t>
+      </w:r>
+    </w:p>
+    <w:p>
+      <w:pPr>
+        <w:pStyle w:val="Lijstalinea"/>
+        <w:numPr>
+          <w:ilvl w:val="0"/>
+          <w:numId w:val="11"/>
+        </w:numPr>
+      </w:pPr>
+      <w:r>
+        <w:t xml:space="preserve">exit </w:t>
+      </w:r>
+      <w:proofErr w:type="spellStart"/>
+      <w:r>
+        <w:t>chroot</w:t>
+      </w:r>
+      <w:proofErr w:type="spellEnd"/>
+      <w:r>
+        <w:t>: exit</w:t>
+      </w:r>
+    </w:p>
+    <w:p>
+      <w:pPr>
+        <w:pStyle w:val="HTML-voorafopgemaakt"/>
+        <w:numPr>
+          <w:ilvl w:val="0"/>
+          <w:numId w:val="11"/>
+        </w:numPr>
+        <w:rPr>
+          <w:rStyle w:val="HTMLCode"/>
+        </w:rPr>
+      </w:pPr>
+      <w:proofErr w:type="spellStart"/>
+      <w:r>
+        <w:rPr>
+          <w:rStyle w:val="HTMLCode"/>
+        </w:rPr>
+        <w:t>sudo</w:t>
+      </w:r>
+      <w:proofErr w:type="spellEnd"/>
+      <w:r>
+        <w:rPr>
+          <w:rStyle w:val="HTMLCode"/>
+        </w:rPr>
+        <w:t xml:space="preserve"> </w:t>
+      </w:r>
+      <w:proofErr w:type="spellStart"/>
+      <w:r>
+        <w:rPr>
+          <w:rStyle w:val="HTMLCode"/>
+        </w:rPr>
+        <w:t>mount</w:t>
+      </w:r>
+      <w:proofErr w:type="spellEnd"/>
+      <w:r>
+        <w:rPr>
+          <w:rStyle w:val="HTMLCode"/>
+        </w:rPr>
+        <w:t xml:space="preserve"> -o </w:t>
+      </w:r>
+      <w:proofErr w:type="spellStart"/>
+      <w:r>
+        <w:rPr>
+          <w:rStyle w:val="HTMLCode"/>
+        </w:rPr>
+        <w:t>remount</w:t>
+      </w:r>
+      <w:proofErr w:type="spellEnd"/>
+      <w:r>
+        <w:rPr>
+          <w:rStyle w:val="HTMLCode"/>
+        </w:rPr>
+        <w:t xml:space="preserve"> /</w:t>
+      </w:r>
+      <w:proofErr w:type="spellStart"/>
+      <w:r>
+        <w:rPr>
+          <w:rStyle w:val="HTMLCode"/>
+        </w:rPr>
+        <w:t>dev</w:t>
+      </w:r>
+      <w:proofErr w:type="spellEnd"/>
+      <w:r>
+        <w:rPr>
+          <w:rStyle w:val="HTMLCode"/>
+        </w:rPr>
+        <w:t>/</w:t>
+      </w:r>
+      <w:r>
+        <w:rPr>
+          <w:rStyle w:val="HTMLCode"/>
+        </w:rPr>
+        <w:t xml:space="preserve">&lt;name of </w:t>
+      </w:r>
+      <w:proofErr w:type="spellStart"/>
+      <w:r>
+        <w:rPr>
+          <w:rStyle w:val="HTMLCode"/>
+        </w:rPr>
+        <w:t>mount</w:t>
+      </w:r>
+      <w:proofErr w:type="spellEnd"/>
+      <w:r>
+        <w:rPr>
+          <w:rStyle w:val="HTMLCode"/>
+        </w:rPr>
+        <w:t>&gt;</w:t>
+      </w:r>
+      <w:r>
+        <w:rPr>
+          <w:rStyle w:val="HTMLCode"/>
+        </w:rPr>
+        <w:t xml:space="preserve"> </w:t>
+      </w:r>
+      <w:r>
+        <w:rPr>
+          <w:rStyle w:val="HTMLCode"/>
+        </w:rPr>
+        <w:t>/&lt;</w:t>
+      </w:r>
+      <w:proofErr w:type="spellStart"/>
+      <w:r>
+        <w:rPr>
+          <w:rStyle w:val="HTMLCode"/>
+        </w:rPr>
+        <w:t>location</w:t>
+      </w:r>
+      <w:proofErr w:type="spellEnd"/>
+      <w:r>
+        <w:rPr>
+          <w:rStyle w:val="HTMLCode"/>
+        </w:rPr>
+        <w:t xml:space="preserve"> of </w:t>
+      </w:r>
+      <w:proofErr w:type="spellStart"/>
+      <w:r>
+        <w:rPr>
+          <w:rStyle w:val="HTMLCode"/>
+        </w:rPr>
+        <w:t>mount</w:t>
+      </w:r>
+      <w:proofErr w:type="spellEnd"/>
+      <w:r>
+        <w:rPr>
+          <w:rStyle w:val="HTMLCode"/>
+        </w:rPr>
+        <w:t>&gt;</w:t>
+      </w:r>
+    </w:p>
+    <w:p>
+      <w:pPr>
+        <w:pStyle w:val="HTML-voorafopgemaakt"/>
+        <w:numPr>
+          <w:ilvl w:val="0"/>
+          <w:numId w:val="11"/>
+        </w:numPr>
+        <w:rPr>
+          <w:rStyle w:val="HTMLCode"/>
+        </w:rPr>
+      </w:pPr>
+      <w:r>
+        <w:rPr>
+          <w:rStyle w:val="HTMLCode"/>
+        </w:rPr>
+        <w:t>https://superuser.com/questions/1310770/fixing-dev-null-permission-denied-repeatedly-in-chroot</w:t>
+      </w:r>
+    </w:p>
+    <w:p>
+      <w:pPr>
+        <w:pStyle w:val="HTML-voorafopgemaakt"/>
+      </w:pPr>
+      <w:bookmarkStart w:id="0" w:name="_GoBack"/>
+      <w:bookmarkEnd w:id="0"/>
+    </w:p>
     <w:sectPr>
       <w:pgSz w:w="11906" w:h="16838"/>
       <w:pgMar w:top="1417" w:right="1417" w:bottom="1417" w:left="1417" w:header="708" w:footer="708" w:gutter="0"/>
@@ -1010,6 +2896,119 @@
 <file path=word/numbering.xml><?xml version="1.0" encoding="utf-8"?>
 <w:numbering xmlns:wpc="http://schemas.microsoft.com/office/word/2010/wordprocessingCanvas" xmlns:mc="http://schemas.openxmlformats.org/markup-compatibility/2006" xmlns:o="urn:schemas-microsoft-com:office:office" xmlns:r="http://schemas.openxmlformats.org/officeDocument/2006/relationships" xmlns:m="http://schemas.openxmlformats.org/officeDocument/2006/math" xmlns:v="urn:schemas-microsoft-com:vml" xmlns:wp14="http://schemas.microsoft.com/office/word/2010/wordprocessingDrawing" xmlns:wp="http://schemas.openxmlformats.org/drawingml/2006/wordprocessingDrawing" xmlns:w10="urn:schemas-microsoft-com:office:word" xmlns:w="http://schemas.openxmlformats.org/wordprocessingml/2006/main" xmlns:w14="http://schemas.microsoft.com/office/word/2010/wordml" xmlns:w15="http://schemas.microsoft.com/office/word/2012/wordml" xmlns:wpg="http://schemas.microsoft.com/office/word/2010/wordprocessingGroup" xmlns:wpi="http://schemas.microsoft.com/office/word/2010/wordprocessingInk" xmlns:wne="http://schemas.microsoft.com/office/word/2006/wordml" xmlns:wps="http://schemas.microsoft.com/office/word/2010/wordprocessingShape" mc:Ignorable="w14 w15 wp14">
   <w:abstractNum w:abstractNumId="0" w15:restartNumberingAfterBreak="0">
+    <w:nsid w:val="000F64BE"/>
+    <w:multiLevelType w:val="hybridMultilevel"/>
+    <w:tmpl w:val="330E1C9C"/>
+    <w:lvl w:ilvl="0" w:tplc="08130001">
+      <w:start w:val="1"/>
+      <w:numFmt w:val="bullet"/>
+      <w:lvlText w:val=""/>
+      <w:lvlJc w:val="left"/>
+      <w:pPr>
+        <w:ind w:left="720" w:hanging="360"/>
+      </w:pPr>
+      <w:rPr>
+        <w:rFonts w:ascii="Symbol" w:hAnsi="Symbol" w:hint="default"/>
+      </w:rPr>
+    </w:lvl>
+    <w:lvl w:ilvl="1" w:tplc="08130003" w:tentative="1">
+      <w:start w:val="1"/>
+      <w:numFmt w:val="bullet"/>
+      <w:lvlText w:val="o"/>
+      <w:lvlJc w:val="left"/>
+      <w:pPr>
+        <w:ind w:left="1440" w:hanging="360"/>
+      </w:pPr>
+      <w:rPr>
+        <w:rFonts w:ascii="Courier New" w:hAnsi="Courier New" w:cs="Courier New" w:hint="default"/>
+      </w:rPr>
+    </w:lvl>
+    <w:lvl w:ilvl="2" w:tplc="08130005" w:tentative="1">
+      <w:start w:val="1"/>
+      <w:numFmt w:val="bullet"/>
+      <w:lvlText w:val=""/>
+      <w:lvlJc w:val="left"/>
+      <w:pPr>
+        <w:ind w:left="2160" w:hanging="360"/>
+      </w:pPr>
+      <w:rPr>
+        <w:rFonts w:ascii="Wingdings" w:hAnsi="Wingdings" w:hint="default"/>
+      </w:rPr>
+    </w:lvl>
+    <w:lvl w:ilvl="3" w:tplc="08130001" w:tentative="1">
+      <w:start w:val="1"/>
+      <w:numFmt w:val="bullet"/>
+      <w:lvlText w:val=""/>
+      <w:lvlJc w:val="left"/>
+      <w:pPr>
+        <w:ind w:left="2880" w:hanging="360"/>
+      </w:pPr>
+      <w:rPr>
+        <w:rFonts w:ascii="Symbol" w:hAnsi="Symbol" w:hint="default"/>
+      </w:rPr>
+    </w:lvl>
+    <w:lvl w:ilvl="4" w:tplc="08130003" w:tentative="1">
+      <w:start w:val="1"/>
+      <w:numFmt w:val="bullet"/>
+      <w:lvlText w:val="o"/>
+      <w:lvlJc w:val="left"/>
+      <w:pPr>
+        <w:ind w:left="3600" w:hanging="360"/>
+      </w:pPr>
+      <w:rPr>
+        <w:rFonts w:ascii="Courier New" w:hAnsi="Courier New" w:cs="Courier New" w:hint="default"/>
+      </w:rPr>
+    </w:lvl>
+    <w:lvl w:ilvl="5" w:tplc="08130005" w:tentative="1">
+      <w:start w:val="1"/>
+      <w:numFmt w:val="bullet"/>
+      <w:lvlText w:val=""/>
+      <w:lvlJc w:val="left"/>
+      <w:pPr>
+        <w:ind w:left="4320" w:hanging="360"/>
+      </w:pPr>
+      <w:rPr>
+        <w:rFonts w:ascii="Wingdings" w:hAnsi="Wingdings" w:hint="default"/>
+      </w:rPr>
+    </w:lvl>
+    <w:lvl w:ilvl="6" w:tplc="08130001" w:tentative="1">
+      <w:start w:val="1"/>
+      <w:numFmt w:val="bullet"/>
+      <w:lvlText w:val=""/>
+      <w:lvlJc w:val="left"/>
+      <w:pPr>
+        <w:ind w:left="5040" w:hanging="360"/>
+      </w:pPr>
+      <w:rPr>
+        <w:rFonts w:ascii="Symbol" w:hAnsi="Symbol" w:hint="default"/>
+      </w:rPr>
+    </w:lvl>
+    <w:lvl w:ilvl="7" w:tplc="08130003" w:tentative="1">
+      <w:start w:val="1"/>
+      <w:numFmt w:val="bullet"/>
+      <w:lvlText w:val="o"/>
+      <w:lvlJc w:val="left"/>
+      <w:pPr>
+        <w:ind w:left="5760" w:hanging="360"/>
+      </w:pPr>
+      <w:rPr>
+        <w:rFonts w:ascii="Courier New" w:hAnsi="Courier New" w:cs="Courier New" w:hint="default"/>
+      </w:rPr>
+    </w:lvl>
+    <w:lvl w:ilvl="8" w:tplc="08130005" w:tentative="1">
+      <w:start w:val="1"/>
+      <w:numFmt w:val="bullet"/>
+      <w:lvlText w:val=""/>
+      <w:lvlJc w:val="left"/>
+      <w:pPr>
+        <w:ind w:left="6480" w:hanging="360"/>
+      </w:pPr>
+      <w:rPr>
+        <w:rFonts w:ascii="Wingdings" w:hAnsi="Wingdings" w:hint="default"/>
+      </w:rPr>
+    </w:lvl>
+  </w:abstractNum>
+  <w:abstractNum w:abstractNumId="1" w15:restartNumberingAfterBreak="0">
     <w:nsid w:val="048522B8"/>
     <w:multiLevelType w:val="hybridMultilevel"/>
     <w:tmpl w:val="6B681144"/>
@@ -1122,7 +3121,7 @@
       </w:rPr>
     </w:lvl>
   </w:abstractNum>
-  <w:abstractNum w:abstractNumId="1" w15:restartNumberingAfterBreak="0">
+  <w:abstractNum w:abstractNumId="2" w15:restartNumberingAfterBreak="0">
     <w:nsid w:val="158306FD"/>
     <w:multiLevelType w:val="hybridMultilevel"/>
     <w:tmpl w:val="3126E042"/>
@@ -1211,7 +3210,7 @@
       </w:pPr>
     </w:lvl>
   </w:abstractNum>
-  <w:abstractNum w:abstractNumId="2" w15:restartNumberingAfterBreak="0">
+  <w:abstractNum w:abstractNumId="3" w15:restartNumberingAfterBreak="0">
     <w:nsid w:val="1AE21883"/>
     <w:multiLevelType w:val="hybridMultilevel"/>
     <w:tmpl w:val="374EF2B2"/>
@@ -1298,7 +3297,7 @@
       </w:pPr>
     </w:lvl>
   </w:abstractNum>
-  <w:abstractNum w:abstractNumId="3" w15:restartNumberingAfterBreak="0">
+  <w:abstractNum w:abstractNumId="4" w15:restartNumberingAfterBreak="0">
     <w:nsid w:val="25183248"/>
     <w:multiLevelType w:val="hybridMultilevel"/>
     <w:tmpl w:val="5E7AF72E"/>
@@ -1411,7 +3410,7 @@
       </w:rPr>
     </w:lvl>
   </w:abstractNum>
-  <w:abstractNum w:abstractNumId="4" w15:restartNumberingAfterBreak="0">
+  <w:abstractNum w:abstractNumId="5" w15:restartNumberingAfterBreak="0">
     <w:nsid w:val="2CC70BC3"/>
     <w:multiLevelType w:val="hybridMultilevel"/>
     <w:tmpl w:val="C908CF8E"/>
@@ -1524,7 +3523,120 @@
       </w:rPr>
     </w:lvl>
   </w:abstractNum>
-  <w:abstractNum w:abstractNumId="5" w15:restartNumberingAfterBreak="0">
+  <w:abstractNum w:abstractNumId="6" w15:restartNumberingAfterBreak="0">
+    <w:nsid w:val="41B74EA5"/>
+    <w:multiLevelType w:val="hybridMultilevel"/>
+    <w:tmpl w:val="C97414E6"/>
+    <w:lvl w:ilvl="0" w:tplc="08130001">
+      <w:start w:val="1"/>
+      <w:numFmt w:val="bullet"/>
+      <w:lvlText w:val=""/>
+      <w:lvlJc w:val="left"/>
+      <w:pPr>
+        <w:ind w:left="720" w:hanging="360"/>
+      </w:pPr>
+      <w:rPr>
+        <w:rFonts w:ascii="Symbol" w:hAnsi="Symbol" w:hint="default"/>
+      </w:rPr>
+    </w:lvl>
+    <w:lvl w:ilvl="1" w:tplc="08130003">
+      <w:start w:val="1"/>
+      <w:numFmt w:val="bullet"/>
+      <w:lvlText w:val="o"/>
+      <w:lvlJc w:val="left"/>
+      <w:pPr>
+        <w:ind w:left="1440" w:hanging="360"/>
+      </w:pPr>
+      <w:rPr>
+        <w:rFonts w:ascii="Courier New" w:hAnsi="Courier New" w:cs="Courier New" w:hint="default"/>
+      </w:rPr>
+    </w:lvl>
+    <w:lvl w:ilvl="2" w:tplc="08130005" w:tentative="1">
+      <w:start w:val="1"/>
+      <w:numFmt w:val="bullet"/>
+      <w:lvlText w:val=""/>
+      <w:lvlJc w:val="left"/>
+      <w:pPr>
+        <w:ind w:left="2160" w:hanging="360"/>
+      </w:pPr>
+      <w:rPr>
+        <w:rFonts w:ascii="Wingdings" w:hAnsi="Wingdings" w:hint="default"/>
+      </w:rPr>
+    </w:lvl>
+    <w:lvl w:ilvl="3" w:tplc="08130001" w:tentative="1">
+      <w:start w:val="1"/>
+      <w:numFmt w:val="bullet"/>
+      <w:lvlText w:val=""/>
+      <w:lvlJc w:val="left"/>
+      <w:pPr>
+        <w:ind w:left="2880" w:hanging="360"/>
+      </w:pPr>
+      <w:rPr>
+        <w:rFonts w:ascii="Symbol" w:hAnsi="Symbol" w:hint="default"/>
+      </w:rPr>
+    </w:lvl>
+    <w:lvl w:ilvl="4" w:tplc="08130003" w:tentative="1">
+      <w:start w:val="1"/>
+      <w:numFmt w:val="bullet"/>
+      <w:lvlText w:val="o"/>
+      <w:lvlJc w:val="left"/>
+      <w:pPr>
+        <w:ind w:left="3600" w:hanging="360"/>
+      </w:pPr>
+      <w:rPr>
+        <w:rFonts w:ascii="Courier New" w:hAnsi="Courier New" w:cs="Courier New" w:hint="default"/>
+      </w:rPr>
+    </w:lvl>
+    <w:lvl w:ilvl="5" w:tplc="08130005" w:tentative="1">
+      <w:start w:val="1"/>
+      <w:numFmt w:val="bullet"/>
+      <w:lvlText w:val=""/>
+      <w:lvlJc w:val="left"/>
+      <w:pPr>
+        <w:ind w:left="4320" w:hanging="360"/>
+      </w:pPr>
+      <w:rPr>
+        <w:rFonts w:ascii="Wingdings" w:hAnsi="Wingdings" w:hint="default"/>
+      </w:rPr>
+    </w:lvl>
+    <w:lvl w:ilvl="6" w:tplc="08130001" w:tentative="1">
+      <w:start w:val="1"/>
+      <w:numFmt w:val="bullet"/>
+      <w:lvlText w:val=""/>
+      <w:lvlJc w:val="left"/>
+      <w:pPr>
+        <w:ind w:left="5040" w:hanging="360"/>
+      </w:pPr>
+      <w:rPr>
+        <w:rFonts w:ascii="Symbol" w:hAnsi="Symbol" w:hint="default"/>
+      </w:rPr>
+    </w:lvl>
+    <w:lvl w:ilvl="7" w:tplc="08130003" w:tentative="1">
+      <w:start w:val="1"/>
+      <w:numFmt w:val="bullet"/>
+      <w:lvlText w:val="o"/>
+      <w:lvlJc w:val="left"/>
+      <w:pPr>
+        <w:ind w:left="5760" w:hanging="360"/>
+      </w:pPr>
+      <w:rPr>
+        <w:rFonts w:ascii="Courier New" w:hAnsi="Courier New" w:cs="Courier New" w:hint="default"/>
+      </w:rPr>
+    </w:lvl>
+    <w:lvl w:ilvl="8" w:tplc="08130005" w:tentative="1">
+      <w:start w:val="1"/>
+      <w:numFmt w:val="bullet"/>
+      <w:lvlText w:val=""/>
+      <w:lvlJc w:val="left"/>
+      <w:pPr>
+        <w:ind w:left="6480" w:hanging="360"/>
+      </w:pPr>
+      <w:rPr>
+        <w:rFonts w:ascii="Wingdings" w:hAnsi="Wingdings" w:hint="default"/>
+      </w:rPr>
+    </w:lvl>
+  </w:abstractNum>
+  <w:abstractNum w:abstractNumId="7" w15:restartNumberingAfterBreak="0">
     <w:nsid w:val="61FC4AA1"/>
     <w:multiLevelType w:val="hybridMultilevel"/>
     <w:tmpl w:val="8B1C45A8"/>
@@ -1610,7 +3722,120 @@
       </w:pPr>
     </w:lvl>
   </w:abstractNum>
-  <w:abstractNum w:abstractNumId="6" w15:restartNumberingAfterBreak="0">
+  <w:abstractNum w:abstractNumId="8" w15:restartNumberingAfterBreak="0">
+    <w:nsid w:val="62785F37"/>
+    <w:multiLevelType w:val="hybridMultilevel"/>
+    <w:tmpl w:val="F3802EC0"/>
+    <w:lvl w:ilvl="0" w:tplc="08130001">
+      <w:start w:val="1"/>
+      <w:numFmt w:val="bullet"/>
+      <w:lvlText w:val=""/>
+      <w:lvlJc w:val="left"/>
+      <w:pPr>
+        <w:ind w:left="720" w:hanging="360"/>
+      </w:pPr>
+      <w:rPr>
+        <w:rFonts w:ascii="Symbol" w:hAnsi="Symbol" w:hint="default"/>
+      </w:rPr>
+    </w:lvl>
+    <w:lvl w:ilvl="1" w:tplc="08130003" w:tentative="1">
+      <w:start w:val="1"/>
+      <w:numFmt w:val="bullet"/>
+      <w:lvlText w:val="o"/>
+      <w:lvlJc w:val="left"/>
+      <w:pPr>
+        <w:ind w:left="1440" w:hanging="360"/>
+      </w:pPr>
+      <w:rPr>
+        <w:rFonts w:ascii="Courier New" w:hAnsi="Courier New" w:cs="Courier New" w:hint="default"/>
+      </w:rPr>
+    </w:lvl>
+    <w:lvl w:ilvl="2" w:tplc="08130005" w:tentative="1">
+      <w:start w:val="1"/>
+      <w:numFmt w:val="bullet"/>
+      <w:lvlText w:val=""/>
+      <w:lvlJc w:val="left"/>
+      <w:pPr>
+        <w:ind w:left="2160" w:hanging="360"/>
+      </w:pPr>
+      <w:rPr>
+        <w:rFonts w:ascii="Wingdings" w:hAnsi="Wingdings" w:hint="default"/>
+      </w:rPr>
+    </w:lvl>
+    <w:lvl w:ilvl="3" w:tplc="08130001" w:tentative="1">
+      <w:start w:val="1"/>
+      <w:numFmt w:val="bullet"/>
+      <w:lvlText w:val=""/>
+      <w:lvlJc w:val="left"/>
+      <w:pPr>
+        <w:ind w:left="2880" w:hanging="360"/>
+      </w:pPr>
+      <w:rPr>
+        <w:rFonts w:ascii="Symbol" w:hAnsi="Symbol" w:hint="default"/>
+      </w:rPr>
+    </w:lvl>
+    <w:lvl w:ilvl="4" w:tplc="08130003" w:tentative="1">
+      <w:start w:val="1"/>
+      <w:numFmt w:val="bullet"/>
+      <w:lvlText w:val="o"/>
+      <w:lvlJc w:val="left"/>
+      <w:pPr>
+        <w:ind w:left="3600" w:hanging="360"/>
+      </w:pPr>
+      <w:rPr>
+        <w:rFonts w:ascii="Courier New" w:hAnsi="Courier New" w:cs="Courier New" w:hint="default"/>
+      </w:rPr>
+    </w:lvl>
+    <w:lvl w:ilvl="5" w:tplc="08130005" w:tentative="1">
+      <w:start w:val="1"/>
+      <w:numFmt w:val="bullet"/>
+      <w:lvlText w:val=""/>
+      <w:lvlJc w:val="left"/>
+      <w:pPr>
+        <w:ind w:left="4320" w:hanging="360"/>
+      </w:pPr>
+      <w:rPr>
+        <w:rFonts w:ascii="Wingdings" w:hAnsi="Wingdings" w:hint="default"/>
+      </w:rPr>
+    </w:lvl>
+    <w:lvl w:ilvl="6" w:tplc="08130001" w:tentative="1">
+      <w:start w:val="1"/>
+      <w:numFmt w:val="bullet"/>
+      <w:lvlText w:val=""/>
+      <w:lvlJc w:val="left"/>
+      <w:pPr>
+        <w:ind w:left="5040" w:hanging="360"/>
+      </w:pPr>
+      <w:rPr>
+        <w:rFonts w:ascii="Symbol" w:hAnsi="Symbol" w:hint="default"/>
+      </w:rPr>
+    </w:lvl>
+    <w:lvl w:ilvl="7" w:tplc="08130003" w:tentative="1">
+      <w:start w:val="1"/>
+      <w:numFmt w:val="bullet"/>
+      <w:lvlText w:val="o"/>
+      <w:lvlJc w:val="left"/>
+      <w:pPr>
+        <w:ind w:left="5760" w:hanging="360"/>
+      </w:pPr>
+      <w:rPr>
+        <w:rFonts w:ascii="Courier New" w:hAnsi="Courier New" w:cs="Courier New" w:hint="default"/>
+      </w:rPr>
+    </w:lvl>
+    <w:lvl w:ilvl="8" w:tplc="08130005" w:tentative="1">
+      <w:start w:val="1"/>
+      <w:numFmt w:val="bullet"/>
+      <w:lvlText w:val=""/>
+      <w:lvlJc w:val="left"/>
+      <w:pPr>
+        <w:ind w:left="6480" w:hanging="360"/>
+      </w:pPr>
+      <w:rPr>
+        <w:rFonts w:ascii="Wingdings" w:hAnsi="Wingdings" w:hint="default"/>
+      </w:rPr>
+    </w:lvl>
+  </w:abstractNum>
+  <w:abstractNum w:abstractNumId="9" w15:restartNumberingAfterBreak="0">
     <w:nsid w:val="6ED52454"/>
     <w:multiLevelType w:val="hybridMultilevel"/>
     <w:tmpl w:val="C4348C52"/>
@@ -1724,25 +3949,40 @@
     </w:lvl>
   </w:abstractNum>
   <w:num w:numId="1">
+    <w:abstractNumId w:val="4"/>
+  </w:num>
+  <w:num w:numId="2">
+    <w:abstractNumId w:val="2"/>
+  </w:num>
+  <w:num w:numId="3">
+    <w:abstractNumId w:val="1"/>
+  </w:num>
+  <w:num w:numId="4">
+    <w:abstractNumId w:val="7"/>
+  </w:num>
+  <w:num w:numId="5">
     <w:abstractNumId w:val="3"/>
   </w:num>
-  <w:num w:numId="2">
-    <w:abstractNumId w:val="1"/>
+  <w:num w:numId="6">
+    <w:abstractNumId w:val="5"/>
   </w:num>
-  <w:num w:numId="3">
+  <w:num w:numId="7">
+    <w:abstractNumId w:val="9"/>
+  </w:num>
+  <w:num w:numId="8">
+    <w:abstractNumId w:val="3"/>
+    <w:lvlOverride w:ilvl="0">
+      <w:startOverride w:val="1"/>
+    </w:lvlOverride>
+  </w:num>
+  <w:num w:numId="9">
+    <w:abstractNumId w:val="6"/>
+  </w:num>
+  <w:num w:numId="10">
     <w:abstractNumId w:val="0"/>
   </w:num>
-  <w:num w:numId="4">
-    <w:abstractNumId w:val="5"/>
-  </w:num>
-  <w:num w:numId="5">
-    <w:abstractNumId w:val="2"/>
-  </w:num>
-  <w:num w:numId="6">
-    <w:abstractNumId w:val="4"/>
-  </w:num>
-  <w:num w:numId="7">
-    <w:abstractNumId w:val="6"/>
+  <w:num w:numId="11">
+    <w:abstractNumId w:val="8"/>
   </w:num>
 </w:numbering>
 </file>
@@ -2350,6 +4590,93 @@
       <w:u w:val="single"/>
     </w:rPr>
   </w:style>
+  <w:style w:type="paragraph" w:styleId="HTML-voorafopgemaakt">
+    <w:name w:val="HTML Preformatted"/>
+    <w:basedOn w:val="Standaard"/>
+    <w:link w:val="HTML-voorafopgemaaktChar"/>
+    <w:uiPriority w:val="99"/>
+    <w:unhideWhenUsed/>
+    <w:rsid w:val="0037054E"/>
+    <w:pPr>
+      <w:tabs>
+        <w:tab w:val="left" w:pos="916"/>
+        <w:tab w:val="left" w:pos="1832"/>
+        <w:tab w:val="left" w:pos="2748"/>
+        <w:tab w:val="left" w:pos="3664"/>
+        <w:tab w:val="left" w:pos="4580"/>
+        <w:tab w:val="left" w:pos="5496"/>
+        <w:tab w:val="left" w:pos="6412"/>
+        <w:tab w:val="left" w:pos="7328"/>
+        <w:tab w:val="left" w:pos="8244"/>
+        <w:tab w:val="left" w:pos="9160"/>
+        <w:tab w:val="left" w:pos="10076"/>
+        <w:tab w:val="left" w:pos="10992"/>
+        <w:tab w:val="left" w:pos="11908"/>
+        <w:tab w:val="left" w:pos="12824"/>
+        <w:tab w:val="left" w:pos="13740"/>
+        <w:tab w:val="left" w:pos="14656"/>
+      </w:tabs>
+      <w:spacing w:after="0" w:line="240" w:lineRule="auto"/>
+    </w:pPr>
+    <w:rPr>
+      <w:rFonts w:ascii="Courier New" w:eastAsia="Times New Roman" w:hAnsi="Courier New" w:cs="Courier New"/>
+      <w:sz w:val="20"/>
+      <w:szCs w:val="20"/>
+      <w:lang w:eastAsia="nl-BE"/>
+    </w:rPr>
+  </w:style>
+  <w:style w:type="character" w:customStyle="1" w:styleId="HTML-voorafopgemaaktChar">
+    <w:name w:val="HTML - vooraf opgemaakt Char"/>
+    <w:basedOn w:val="Standaardalinea-lettertype"/>
+    <w:link w:val="HTML-voorafopgemaakt"/>
+    <w:uiPriority w:val="99"/>
+    <w:rsid w:val="0037054E"/>
+    <w:rPr>
+      <w:rFonts w:ascii="Courier New" w:eastAsia="Times New Roman" w:hAnsi="Courier New" w:cs="Courier New"/>
+      <w:sz w:val="20"/>
+      <w:szCs w:val="20"/>
+      <w:lang w:eastAsia="nl-BE"/>
+    </w:rPr>
+  </w:style>
+  <w:style w:type="character" w:styleId="HTMLCode">
+    <w:name w:val="HTML Code"/>
+    <w:basedOn w:val="Standaardalinea-lettertype"/>
+    <w:uiPriority w:val="99"/>
+    <w:semiHidden/>
+    <w:unhideWhenUsed/>
+    <w:rsid w:val="0037054E"/>
+    <w:rPr>
+      <w:rFonts w:ascii="Courier New" w:eastAsia="Times New Roman" w:hAnsi="Courier New" w:cs="Courier New"/>
+      <w:sz w:val="20"/>
+      <w:szCs w:val="20"/>
+    </w:rPr>
+  </w:style>
+  <w:style w:type="character" w:customStyle="1" w:styleId="hljs-keyword">
+    <w:name w:val="hljs-keyword"/>
+    <w:basedOn w:val="Standaardalinea-lettertype"/>
+    <w:rsid w:val="00B66721"/>
+  </w:style>
+  <w:style w:type="character" w:styleId="Nadruk">
+    <w:name w:val="Emphasis"/>
+    <w:basedOn w:val="Standaardalinea-lettertype"/>
+    <w:uiPriority w:val="20"/>
+    <w:qFormat/>
+    <w:rsid w:val="00B66721"/>
+    <w:rPr>
+      <w:i/>
+      <w:iCs/>
+    </w:rPr>
+  </w:style>
+  <w:style w:type="character" w:customStyle="1" w:styleId="hljs-attribute">
+    <w:name w:val="hljs-attribute"/>
+    <w:basedOn w:val="Standaardalinea-lettertype"/>
+    <w:rsid w:val="00B66721"/>
+  </w:style>
+  <w:style w:type="character" w:customStyle="1" w:styleId="hljs-number">
+    <w:name w:val="hljs-number"/>
+    <w:basedOn w:val="Standaardalinea-lettertype"/>
+    <w:rsid w:val="00B66721"/>
+  </w:style>
 </w:styles>
 </file>
 

</xml_diff>